<commit_message>
added most recent documentation
</commit_message>
<xml_diff>
--- a/documentation/TrainerPro Documentation.docx
+++ b/documentation/TrainerPro Documentation.docx
@@ -26,7 +26,10 @@
         <w:t xml:space="preserve"> </w:t>
       </w:r>
       <w:r>
-        <w:t>Project Proposal</w:t>
+        <w:t xml:space="preserve">Project </w:t>
+      </w:r>
+      <w:r>
+        <w:t>Documentation</w:t>
       </w:r>
     </w:p>
     <w:p>
@@ -36,16 +39,45 @@
     </w:p>
     <w:p>
       <w:r>
-        <w:t xml:space="preserve">Problem: </w:t>
-      </w:r>
-      <w:r>
-        <w:t xml:space="preserve">People who want to start working out or looking to find personal trainers can be limited to certain constraints. It can be hard for clients to find a personal trainer that is right for them based on style of teaching and helping them achieve their specific goals. </w:t>
+        <w:rPr>
+          <w:b/>
+          <w:bCs/>
+        </w:rPr>
+        <w:t>Problem:</w:t>
+      </w:r>
+      <w:r>
+        <w:t xml:space="preserve"> </w:t>
+      </w:r>
+      <w:r>
+        <w:t>People who want to start working out or looking to find personal trainers can be limited to certain constraints</w:t>
+      </w:r>
+      <w:r>
+        <w:t xml:space="preserve"> (yrs of </w:t>
+      </w:r>
+      <w:r>
+        <w:t>experience</w:t>
+      </w:r>
+      <w:r>
+        <w:t>, age, specialty)</w:t>
+      </w:r>
+      <w:r>
+        <w:t xml:space="preserve">. It can be hard for clients to find a personal trainer that is right for them based on style of teaching and helping them achieve their specific goals. </w:t>
       </w:r>
     </w:p>
     <w:p/>
     <w:p>
-      <w:r>
-        <w:t>Notes/Ideas:</w:t>
+      <w:pPr>
+        <w:rPr>
+          <w:b/>
+          <w:bCs/>
+        </w:rPr>
+      </w:pPr>
+      <w:r>
+        <w:rPr>
+          <w:b/>
+          <w:bCs/>
+        </w:rPr>
+        <w:t>Tech Stack:</w:t>
       </w:r>
     </w:p>
     <w:p>
@@ -57,7 +89,7 @@
         </w:numPr>
       </w:pPr>
       <w:r>
-        <w:t>A client can view multiple trainers based on preferences (yrs of exp.., rate, gender, age, goals)</w:t>
+        <w:t>React frontend</w:t>
       </w:r>
     </w:p>
     <w:p>
@@ -69,7 +101,13 @@
         </w:numPr>
       </w:pPr>
       <w:r>
-        <w:t>A trainer can have a basic or premium subscription</w:t>
+        <w:t xml:space="preserve">Bootstrap and </w:t>
+      </w:r>
+      <w:r>
+        <w:t xml:space="preserve">CSS </w:t>
+      </w:r>
+      <w:r>
+        <w:t>for styling</w:t>
       </w:r>
     </w:p>
     <w:p>
@@ -81,15 +119,13 @@
         </w:numPr>
       </w:pPr>
       <w:r>
-        <w:t xml:space="preserve">A dashboard where trainer can </w:t>
-      </w:r>
-      <w:proofErr w:type="gramStart"/>
-      <w:r>
-        <w:t>edit</w:t>
-      </w:r>
-      <w:proofErr w:type="gramEnd"/>
-      <w:r>
-        <w:t xml:space="preserve"> and client can see like meal plans, workouts, and charts for progress</w:t>
+        <w:t xml:space="preserve">Python + </w:t>
+      </w:r>
+      <w:r>
+        <w:t>Flask</w:t>
+      </w:r>
+      <w:r>
+        <w:t xml:space="preserve"> for backend</w:t>
       </w:r>
     </w:p>
     <w:p>
@@ -101,13 +137,30 @@
         </w:numPr>
       </w:pPr>
       <w:r>
-        <w:t>Pages (Dashboard, Workout, Nutrition, Trainers, Find Trainer, Login, Signup, Messages)</w:t>
+        <w:t>MySQL for database</w:t>
       </w:r>
     </w:p>
     <w:p/>
     <w:p>
-      <w:r>
-        <w:t>Tables:</w:t>
+      <w:pPr>
+        <w:rPr>
+          <w:b/>
+          <w:bCs/>
+        </w:rPr>
+      </w:pPr>
+      <w:r>
+        <w:rPr>
+          <w:b/>
+          <w:bCs/>
+        </w:rPr>
+        <w:t>User Stories</w:t>
+      </w:r>
+      <w:r>
+        <w:rPr>
+          <w:b/>
+          <w:bCs/>
+        </w:rPr>
+        <w:t>:</w:t>
       </w:r>
     </w:p>
     <w:p>
@@ -115,11 +168,11 @@
         <w:pStyle w:val="ListParagraph"/>
         <w:numPr>
           <w:ilvl w:val="0"/>
-          <w:numId w:val="2"/>
+          <w:numId w:val="3"/>
         </w:numPr>
       </w:pPr>
       <w:r>
-        <w:t>Trainer</w:t>
+        <w:t>As a client, I want to search for trainers by specialty and location, so that I can find the best fit for my goals.</w:t>
       </w:r>
     </w:p>
     <w:p>
@@ -127,11 +180,11 @@
         <w:pStyle w:val="ListParagraph"/>
         <w:numPr>
           <w:ilvl w:val="0"/>
-          <w:numId w:val="2"/>
+          <w:numId w:val="3"/>
         </w:numPr>
       </w:pPr>
       <w:r>
-        <w:t>Client</w:t>
+        <w:t xml:space="preserve"> As a client, I want to view trainer profiles before selecting one, so that I can learn more about their background.</w:t>
       </w:r>
     </w:p>
     <w:p>
@@ -139,11 +192,11 @@
         <w:pStyle w:val="ListParagraph"/>
         <w:numPr>
           <w:ilvl w:val="0"/>
-          <w:numId w:val="2"/>
+          <w:numId w:val="3"/>
         </w:numPr>
       </w:pPr>
       <w:r>
-        <w:t>Job</w:t>
+        <w:t xml:space="preserve"> As a client, I want to select and connect with a trainer, so that I can start working on a personalized program.</w:t>
       </w:r>
     </w:p>
     <w:p>
@@ -151,11 +204,11 @@
         <w:pStyle w:val="ListParagraph"/>
         <w:numPr>
           <w:ilvl w:val="0"/>
-          <w:numId w:val="2"/>
+          <w:numId w:val="3"/>
         </w:numPr>
       </w:pPr>
       <w:r>
-        <w:t>Nutrition</w:t>
+        <w:t>As a client, I want to update my own progress (e.g., weight, body fat) regularly, so that I can track my fitness journey.</w:t>
       </w:r>
     </w:p>
     <w:p>
@@ -163,11 +216,11 @@
         <w:pStyle w:val="ListParagraph"/>
         <w:numPr>
           <w:ilvl w:val="0"/>
-          <w:numId w:val="2"/>
+          <w:numId w:val="3"/>
         </w:numPr>
       </w:pPr>
       <w:r>
-        <w:t>Workout</w:t>
+        <w:t xml:space="preserve"> As a client, I want to view my past progress entries, so that I can stay motivated by seeing improvements.</w:t>
       </w:r>
     </w:p>
     <w:p>
@@ -175,17 +228,11 @@
         <w:pStyle w:val="ListParagraph"/>
         <w:numPr>
           <w:ilvl w:val="0"/>
-          <w:numId w:val="2"/>
+          <w:numId w:val="3"/>
         </w:numPr>
       </w:pPr>
       <w:r>
-        <w:t>Messages</w:t>
-      </w:r>
-    </w:p>
-    <w:p/>
-    <w:p>
-      <w:r>
-        <w:t>Tech Stack:</w:t>
+        <w:t xml:space="preserve"> As a client, I want to enroll in multiple programs assigned by my trainer, so that I can follow structured workouts.</w:t>
       </w:r>
     </w:p>
     <w:p>
@@ -193,11 +240,11 @@
         <w:pStyle w:val="ListParagraph"/>
         <w:numPr>
           <w:ilvl w:val="0"/>
-          <w:numId w:val="2"/>
+          <w:numId w:val="3"/>
         </w:numPr>
       </w:pPr>
       <w:r>
-        <w:t>React frontend</w:t>
+        <w:t>As a client, I want to message my trainer through the platform, so that I can ask questions or get support.</w:t>
       </w:r>
     </w:p>
     <w:p>
@@ -205,19 +252,11 @@
         <w:pStyle w:val="ListParagraph"/>
         <w:numPr>
           <w:ilvl w:val="0"/>
-          <w:numId w:val="2"/>
+          <w:numId w:val="3"/>
         </w:numPr>
       </w:pPr>
       <w:r>
-        <w:t xml:space="preserve">Bootstrap and </w:t>
-      </w:r>
-      <w:proofErr w:type="spellStart"/>
-      <w:r>
-        <w:t>scss</w:t>
-      </w:r>
-      <w:proofErr w:type="spellEnd"/>
-      <w:r>
-        <w:t xml:space="preserve"> for styling</w:t>
+        <w:t>As a client, I want to update my profile with fitness goals, age, and gender, so that my trainer can better assist me.</w:t>
       </w:r>
     </w:p>
     <w:p>
@@ -225,332 +264,130 @@
         <w:pStyle w:val="ListParagraph"/>
         <w:numPr>
           <w:ilvl w:val="0"/>
-          <w:numId w:val="2"/>
+          <w:numId w:val="3"/>
         </w:numPr>
       </w:pPr>
       <w:r>
-        <w:t>Redux for global state management</w:t>
-      </w:r>
-    </w:p>
-    <w:p>
-      <w:pPr>
-        <w:pStyle w:val="ListParagraph"/>
-        <w:numPr>
-          <w:ilvl w:val="0"/>
-          <w:numId w:val="2"/>
-        </w:numPr>
-      </w:pPr>
-      <w:r>
-        <w:t xml:space="preserve">Python + </w:t>
-      </w:r>
-      <w:proofErr w:type="spellStart"/>
-      <w:r>
-        <w:t>fastapi</w:t>
-      </w:r>
-      <w:proofErr w:type="spellEnd"/>
-      <w:r>
-        <w:t xml:space="preserve"> for backend</w:t>
-      </w:r>
-    </w:p>
-    <w:p>
-      <w:pPr>
-        <w:pStyle w:val="ListParagraph"/>
-        <w:numPr>
-          <w:ilvl w:val="0"/>
-          <w:numId w:val="2"/>
-        </w:numPr>
-      </w:pPr>
-      <w:r>
-        <w:t>MySQL for database</w:t>
+        <w:t>As a client, I want to view which programs I’m enrolled in, so that I can stay on schedule.</w:t>
+      </w:r>
+    </w:p>
+    <w:p>
+      <w:pPr>
+        <w:ind w:left="360"/>
+      </w:pPr>
+      <w:r>
+        <w:t>10. As</w:t>
+      </w:r>
+      <w:r>
+        <w:t xml:space="preserve"> a client, I want to view a list of all trainers, so that I can choose the right one based on experience and specialty.</w:t>
+      </w:r>
+    </w:p>
+    <w:p>
+      <w:pPr>
+        <w:ind w:left="360"/>
+      </w:pPr>
+      <w:r>
+        <w:lastRenderedPageBreak/>
+        <w:t xml:space="preserve">11. </w:t>
+      </w:r>
+      <w:r>
+        <w:t>As a client, I want to leave or change trainers if needed, so that I can find someone who fits better with my goals.</w:t>
+      </w:r>
+    </w:p>
+    <w:p>
+      <w:pPr>
+        <w:ind w:left="360"/>
+      </w:pPr>
+      <w:r>
+        <w:t>12.</w:t>
+      </w:r>
+      <w:r>
+        <w:t xml:space="preserve"> As a client, I want to manage my messages in an inbox format, so that I can keep track of communication with my trainer.</w:t>
+      </w:r>
+    </w:p>
+    <w:p>
+      <w:pPr>
+        <w:ind w:left="360"/>
+      </w:pPr>
+      <w:r>
+        <w:t>13.</w:t>
+      </w:r>
+      <w:r>
+        <w:t xml:space="preserve">  As a client, I want to register and select a “client” role during signup, so that I get the correct dashboard and options.</w:t>
+      </w:r>
+    </w:p>
+    <w:p>
+      <w:pPr>
+        <w:ind w:left="360"/>
+      </w:pPr>
+      <w:r>
+        <w:t>14.</w:t>
+      </w:r>
+      <w:r>
+        <w:t xml:space="preserve"> As a client, I want to log in securely with my email and password, so that my account is safe.</w:t>
+      </w:r>
+    </w:p>
+    <w:p>
+      <w:pPr>
+        <w:ind w:left="360"/>
+      </w:pPr>
+      <w:r>
+        <w:t>15.</w:t>
+      </w:r>
+      <w:r>
+        <w:t xml:space="preserve"> As a client, I want to </w:t>
+      </w:r>
+      <w:proofErr w:type="gramStart"/>
+      <w:r>
+        <w:t>view</w:t>
+      </w:r>
+      <w:proofErr w:type="gramEnd"/>
+      <w:r>
+        <w:t xml:space="preserve"> details about my </w:t>
+      </w:r>
+      <w:proofErr w:type="gramStart"/>
+      <w:r>
+        <w:t>trainer such as</w:t>
+      </w:r>
+      <w:proofErr w:type="gramEnd"/>
+      <w:r>
+        <w:t xml:space="preserve"> experience and specialty, so that I know who is guiding me.</w:t>
       </w:r>
     </w:p>
     <w:p/>
     <w:p/>
     <w:p>
-      <w:r>
-        <w:t>Business Rules:</w:t>
-      </w:r>
-    </w:p>
-    <w:p>
-      <w:pPr>
-        <w:pStyle w:val="ListParagraph"/>
-        <w:numPr>
-          <w:ilvl w:val="0"/>
-          <w:numId w:val="2"/>
-        </w:numPr>
-      </w:pPr>
-      <w:r>
-        <w:lastRenderedPageBreak/>
-        <w:t>A client can have multiple trainers (not likely but if they want, they can)</w:t>
-      </w:r>
-    </w:p>
-    <w:p>
-      <w:pPr>
-        <w:pStyle w:val="ListParagraph"/>
-        <w:numPr>
-          <w:ilvl w:val="0"/>
-          <w:numId w:val="2"/>
-        </w:numPr>
-      </w:pPr>
-      <w:r>
-        <w:t>A client can find trainers</w:t>
-      </w:r>
-    </w:p>
-    <w:p>
-      <w:pPr>
-        <w:pStyle w:val="ListParagraph"/>
-        <w:numPr>
-          <w:ilvl w:val="0"/>
-          <w:numId w:val="2"/>
-        </w:numPr>
-      </w:pPr>
-      <w:r>
-        <w:t xml:space="preserve">A trainer will be more likely to show at top with a premium subscription </w:t>
-      </w:r>
-    </w:p>
-    <w:p/>
-    <w:p>
-      <w:r>
-        <w:t>Client Flow:</w:t>
-      </w:r>
-    </w:p>
-    <w:p>
-      <w:pPr>
-        <w:pStyle w:val="ListParagraph"/>
-        <w:numPr>
-          <w:ilvl w:val="0"/>
-          <w:numId w:val="2"/>
-        </w:numPr>
-      </w:pPr>
-      <w:r>
-        <w:t>Login</w:t>
-      </w:r>
-    </w:p>
-    <w:p>
-      <w:pPr>
-        <w:pStyle w:val="ListParagraph"/>
-        <w:numPr>
-          <w:ilvl w:val="1"/>
-          <w:numId w:val="2"/>
-        </w:numPr>
-      </w:pPr>
-      <w:r>
-        <w:t>If client does not have account, create account</w:t>
-      </w:r>
-      <w:r>
-        <w:t xml:space="preserve"> and register as a client </w:t>
-      </w:r>
-    </w:p>
-    <w:p>
-      <w:pPr>
-        <w:pStyle w:val="ListParagraph"/>
-        <w:numPr>
-          <w:ilvl w:val="0"/>
-          <w:numId w:val="2"/>
-        </w:numPr>
-      </w:pPr>
-      <w:r>
-        <w:t>Taken to main dashboard after login</w:t>
-      </w:r>
-    </w:p>
-    <w:p>
-      <w:pPr>
-        <w:pStyle w:val="ListParagraph"/>
-        <w:numPr>
-          <w:ilvl w:val="0"/>
-          <w:numId w:val="2"/>
-        </w:numPr>
-      </w:pPr>
-      <w:r>
-        <w:t>If profile page has no data, load popup that client will fill out to become seen by trainers</w:t>
-      </w:r>
-    </w:p>
-    <w:p>
-      <w:pPr>
-        <w:pStyle w:val="ListParagraph"/>
-        <w:numPr>
-          <w:ilvl w:val="0"/>
-          <w:numId w:val="2"/>
-        </w:numPr>
-      </w:pPr>
-      <w:r>
-        <w:t>After this, client can navigate to “trainers” tab to find a trainer to work with</w:t>
-      </w:r>
-    </w:p>
-    <w:p>
-      <w:pPr>
-        <w:pStyle w:val="ListParagraph"/>
-        <w:numPr>
-          <w:ilvl w:val="0"/>
-          <w:numId w:val="2"/>
-        </w:numPr>
-      </w:pPr>
-      <w:r>
-        <w:t xml:space="preserve">Client can go through trainer </w:t>
-      </w:r>
-      <w:r>
-        <w:t>profiles</w:t>
-      </w:r>
-      <w:r>
-        <w:t xml:space="preserve"> and see who he wants to work with</w:t>
-      </w:r>
-    </w:p>
-    <w:p>
-      <w:pPr>
-        <w:pStyle w:val="ListParagraph"/>
-        <w:numPr>
-          <w:ilvl w:val="0"/>
-          <w:numId w:val="2"/>
-        </w:numPr>
-      </w:pPr>
-      <w:r>
-        <w:t>After finding one, client will send a message to trainer by clicking, “contact now”</w:t>
-      </w:r>
-    </w:p>
-    <w:p>
-      <w:pPr>
-        <w:pStyle w:val="ListParagraph"/>
-        <w:numPr>
-          <w:ilvl w:val="0"/>
-          <w:numId w:val="2"/>
-        </w:numPr>
-      </w:pPr>
-      <w:r>
-        <w:t xml:space="preserve">From there trainer and client will converse and when ready client can </w:t>
-      </w:r>
-      <w:proofErr w:type="gramStart"/>
-      <w:r>
-        <w:t>setup</w:t>
-      </w:r>
-      <w:proofErr w:type="gramEnd"/>
-      <w:r>
-        <w:t xml:space="preserve"> his workout plan and nutrition if needed. Trainer will be able to make edits to nutrition and workout plan</w:t>
-      </w:r>
-    </w:p>
-    <w:p>
-      <w:pPr>
-        <w:pStyle w:val="ListParagraph"/>
-        <w:numPr>
-          <w:ilvl w:val="0"/>
-          <w:numId w:val="2"/>
-        </w:numPr>
-      </w:pPr>
-      <w:r>
-        <w:t>Clients can make payments to trainer via stripe API through the pay button and a payment due button will be shown when time to pay is approaching</w:t>
-      </w:r>
-    </w:p>
-    <w:p/>
-    <w:p>
-      <w:pPr>
-        <w:ind w:left="360"/>
-      </w:pPr>
-      <w:r>
-        <w:t>Trainer Flow:</w:t>
-      </w:r>
-    </w:p>
-    <w:p>
-      <w:pPr>
-        <w:pStyle w:val="ListParagraph"/>
-        <w:numPr>
-          <w:ilvl w:val="0"/>
-          <w:numId w:val="2"/>
-        </w:numPr>
-      </w:pPr>
-      <w:r>
-        <w:t>Login</w:t>
-      </w:r>
-    </w:p>
-    <w:p>
-      <w:pPr>
-        <w:pStyle w:val="ListParagraph"/>
-        <w:numPr>
-          <w:ilvl w:val="1"/>
-          <w:numId w:val="2"/>
-        </w:numPr>
-      </w:pPr>
-      <w:r>
-        <w:t>If trainer does not have account, create account and register as a trainer</w:t>
-      </w:r>
-    </w:p>
-    <w:p>
-      <w:pPr>
-        <w:pStyle w:val="ListParagraph"/>
-        <w:numPr>
-          <w:ilvl w:val="0"/>
-          <w:numId w:val="2"/>
-        </w:numPr>
-      </w:pPr>
-      <w:r>
-        <w:t>Taken to dashboard after login with popup to fill out trainer details</w:t>
-      </w:r>
-    </w:p>
-    <w:p>
-      <w:pPr>
-        <w:pStyle w:val="ListParagraph"/>
-        <w:numPr>
-          <w:ilvl w:val="0"/>
-          <w:numId w:val="2"/>
-        </w:numPr>
-      </w:pPr>
-      <w:r>
-        <w:t>Trainer once profile is setup will click “submit” to have there profile officially online to be seen by potential clients</w:t>
-      </w:r>
-    </w:p>
-    <w:p>
-      <w:pPr>
-        <w:pStyle w:val="ListParagraph"/>
-        <w:numPr>
-          <w:ilvl w:val="0"/>
-          <w:numId w:val="2"/>
-        </w:numPr>
-      </w:pPr>
-      <w:r>
-        <w:t>If a client sends them a message, a trainer will be able to respond back and converse.</w:t>
-      </w:r>
-    </w:p>
-    <w:p>
-      <w:pPr>
-        <w:pStyle w:val="ListParagraph"/>
-        <w:numPr>
-          <w:ilvl w:val="0"/>
-          <w:numId w:val="2"/>
-        </w:numPr>
-      </w:pPr>
-      <w:r>
-        <w:t xml:space="preserve">A trainer can edit and make changes to </w:t>
-      </w:r>
-      <w:proofErr w:type="gramStart"/>
-      <w:r>
-        <w:t>clients</w:t>
-      </w:r>
-      <w:proofErr w:type="gramEnd"/>
-      <w:r>
-        <w:t xml:space="preserve"> workout plan, nutrition plan, and body markers as needed. </w:t>
-      </w:r>
-    </w:p>
-    <w:p/>
-    <w:p/>
-    <w:p/>
-    <w:p/>
-    <w:p/>
-    <w:p/>
-    <w:p/>
-    <w:p/>
-    <w:p/>
-    <w:p>
-      <w:r>
-        <w:lastRenderedPageBreak/>
-        <w:t>ERD Diagram:</w:t>
-      </w:r>
-    </w:p>
-    <w:p/>
-    <w:p>
-      <w:r>
+      <w:pPr>
+        <w:rPr>
+          <w:b/>
+          <w:bCs/>
+        </w:rPr>
+      </w:pPr>
+      <w:r>
+        <w:rPr>
+          <w:b/>
+          <w:bCs/>
+        </w:rPr>
+        <w:t>Flowchart</w:t>
+      </w:r>
+      <w:r>
+        <w:rPr>
+          <w:b/>
+          <w:bCs/>
+        </w:rPr>
+        <w:t>:</w:t>
+      </w:r>
+    </w:p>
+    <w:p>
+      <w:r>
+        <w:rPr>
+          <w:noProof/>
+        </w:rPr>
         <w:drawing>
-          <wp:inline distT="0" distB="0" distL="0" distR="0" wp14:anchorId="708D60EB" wp14:editId="6DF6E457">
-            <wp:extent cx="5943600" cy="2473960"/>
-            <wp:effectExtent l="0" t="0" r="0" b="2540"/>
-            <wp:docPr id="1666826528" name="Picture 3" descr="A diagram of a work out&#10;&#10;Description automatically generated with medium confidence"/>
+          <wp:inline distT="0" distB="0" distL="0" distR="0" wp14:anchorId="3AFD03C9" wp14:editId="5821B4C3">
+            <wp:extent cx="6589853" cy="1524000"/>
+            <wp:effectExtent l="0" t="0" r="1905" b="0"/>
+            <wp:docPr id="1909034946" name="Picture 7" descr="A screenshot of a game&#10;&#10;Description automatically generated"/>
             <wp:cNvGraphicFramePr>
               <a:graphicFrameLocks xmlns:a="http://schemas.openxmlformats.org/drawingml/2006/main" noChangeAspect="1"/>
             </wp:cNvGraphicFramePr>
@@ -558,7 +395,7 @@
               <a:graphicData uri="http://schemas.openxmlformats.org/drawingml/2006/picture">
                 <pic:pic xmlns:pic="http://schemas.openxmlformats.org/drawingml/2006/picture">
                   <pic:nvPicPr>
-                    <pic:cNvPr id="1666826528" name="Picture 3" descr="A diagram of a work out&#10;&#10;Description automatically generated with medium confidence"/>
+                    <pic:cNvPr id="1909034946" name="Picture 7" descr="A screenshot of a game&#10;&#10;Description automatically generated"/>
                     <pic:cNvPicPr/>
                   </pic:nvPicPr>
                   <pic:blipFill>
@@ -576,7 +413,7 @@
                   <pic:spPr>
                     <a:xfrm>
                       <a:off x="0" y="0"/>
-                      <a:ext cx="5943600" cy="2473960"/>
+                      <a:ext cx="6600766" cy="1526524"/>
                     </a:xfrm>
                     <a:prstGeom prst="rect">
                       <a:avLst/>
@@ -589,6 +426,203 @@
         </w:drawing>
       </w:r>
     </w:p>
+    <w:p/>
+    <w:p>
+      <w:pPr>
+        <w:rPr>
+          <w:b/>
+          <w:bCs/>
+        </w:rPr>
+      </w:pPr>
+    </w:p>
+    <w:p>
+      <w:pPr>
+        <w:rPr>
+          <w:b/>
+          <w:bCs/>
+        </w:rPr>
+      </w:pPr>
+    </w:p>
+    <w:p>
+      <w:pPr>
+        <w:rPr>
+          <w:b/>
+          <w:bCs/>
+        </w:rPr>
+      </w:pPr>
+    </w:p>
+    <w:p>
+      <w:pPr>
+        <w:rPr>
+          <w:b/>
+          <w:bCs/>
+        </w:rPr>
+      </w:pPr>
+    </w:p>
+    <w:p>
+      <w:pPr>
+        <w:rPr>
+          <w:b/>
+          <w:bCs/>
+        </w:rPr>
+      </w:pPr>
+    </w:p>
+    <w:p>
+      <w:pPr>
+        <w:rPr>
+          <w:b/>
+          <w:bCs/>
+        </w:rPr>
+      </w:pPr>
+    </w:p>
+    <w:p>
+      <w:pPr>
+        <w:rPr>
+          <w:b/>
+          <w:bCs/>
+        </w:rPr>
+      </w:pPr>
+    </w:p>
+    <w:p>
+      <w:pPr>
+        <w:rPr>
+          <w:b/>
+          <w:bCs/>
+        </w:rPr>
+      </w:pPr>
+    </w:p>
+    <w:p>
+      <w:pPr>
+        <w:rPr>
+          <w:b/>
+          <w:bCs/>
+        </w:rPr>
+      </w:pPr>
+    </w:p>
+    <w:p>
+      <w:pPr>
+        <w:rPr>
+          <w:b/>
+          <w:bCs/>
+        </w:rPr>
+      </w:pPr>
+    </w:p>
+    <w:p>
+      <w:pPr>
+        <w:rPr>
+          <w:b/>
+          <w:bCs/>
+        </w:rPr>
+      </w:pPr>
+    </w:p>
+    <w:p>
+      <w:pPr>
+        <w:rPr>
+          <w:b/>
+          <w:bCs/>
+        </w:rPr>
+      </w:pPr>
+      <w:r>
+        <w:rPr>
+          <w:b/>
+          <w:bCs/>
+        </w:rPr>
+        <w:lastRenderedPageBreak/>
+        <w:t>ERD Diagram:</w:t>
+      </w:r>
+    </w:p>
+    <w:p/>
+    <w:p>
+      <w:r>
+        <w:rPr>
+          <w:noProof/>
+        </w:rPr>
+        <w:drawing>
+          <wp:inline distT="0" distB="0" distL="0" distR="0" wp14:anchorId="35CBE8A9" wp14:editId="20208EF5">
+            <wp:extent cx="6485130" cy="3733800"/>
+            <wp:effectExtent l="0" t="0" r="0" b="0"/>
+            <wp:docPr id="528292212" name="Picture 1" descr="A screenshot of a computer&#10;&#10;AI-generated content may be incorrect."/>
+            <wp:cNvGraphicFramePr>
+              <a:graphicFrameLocks xmlns:a="http://schemas.openxmlformats.org/drawingml/2006/main" noChangeAspect="1"/>
+            </wp:cNvGraphicFramePr>
+            <a:graphic xmlns:a="http://schemas.openxmlformats.org/drawingml/2006/main">
+              <a:graphicData uri="http://schemas.openxmlformats.org/drawingml/2006/picture">
+                <pic:pic xmlns:pic="http://schemas.openxmlformats.org/drawingml/2006/picture">
+                  <pic:nvPicPr>
+                    <pic:cNvPr id="528292212" name="Picture 1" descr="A screenshot of a computer&#10;&#10;AI-generated content may be incorrect."/>
+                    <pic:cNvPicPr/>
+                  </pic:nvPicPr>
+                  <pic:blipFill>
+                    <a:blip r:embed="rId8" cstate="print">
+                      <a:extLst>
+                        <a:ext uri="{28A0092B-C50C-407E-A947-70E740481C1C}">
+                          <a14:useLocalDpi xmlns:a14="http://schemas.microsoft.com/office/drawing/2010/main" val="0"/>
+                        </a:ext>
+                      </a:extLst>
+                    </a:blip>
+                    <a:stretch>
+                      <a:fillRect/>
+                    </a:stretch>
+                  </pic:blipFill>
+                  <pic:spPr>
+                    <a:xfrm>
+                      <a:off x="0" y="0"/>
+                      <a:ext cx="6489279" cy="3736189"/>
+                    </a:xfrm>
+                    <a:prstGeom prst="rect">
+                      <a:avLst/>
+                    </a:prstGeom>
+                  </pic:spPr>
+                </pic:pic>
+              </a:graphicData>
+            </a:graphic>
+          </wp:inline>
+        </w:drawing>
+      </w:r>
+    </w:p>
+    <w:p/>
+    <w:p/>
+    <w:p>
+      <w:pPr>
+        <w:rPr>
+          <w:b/>
+          <w:bCs/>
+        </w:rPr>
+      </w:pPr>
+      <w:r>
+        <w:rPr>
+          <w:b/>
+          <w:bCs/>
+        </w:rPr>
+        <w:t>Testing Plan:</w:t>
+      </w:r>
+    </w:p>
+    <w:p>
+      <w:r>
+        <w:t xml:space="preserve">I decided to run Integration tests in the backend which include testing logging in features like using a wrong password, missing login fields, and edge cases like non-existent users. I used the </w:t>
+      </w:r>
+      <w:r>
+        <w:rPr>
+          <w:b/>
+          <w:bCs/>
+        </w:rPr>
+        <w:t xml:space="preserve">Python </w:t>
+      </w:r>
+      <w:proofErr w:type="spellStart"/>
+      <w:r>
+        <w:rPr>
+          <w:b/>
+          <w:bCs/>
+        </w:rPr>
+        <w:t>unittest</w:t>
+      </w:r>
+      <w:proofErr w:type="spellEnd"/>
+      <w:r>
+        <w:t xml:space="preserve"> library to run tests. </w:t>
+      </w:r>
+    </w:p>
+    <w:p/>
+    <w:p/>
     <w:sectPr>
       <w:pgSz w:w="12240" w:h="15840"/>
       <w:pgMar w:top="1440" w:right="1440" w:bottom="1440" w:left="1440" w:header="720" w:footer="720" w:gutter="0"/>
@@ -764,6 +798,95 @@
     </w:lvl>
   </w:abstractNum>
   <w:abstractNum w:abstractNumId="1" w15:restartNumberingAfterBreak="0">
+    <w:nsid w:val="48F23C65"/>
+    <w:multiLevelType w:val="hybridMultilevel"/>
+    <w:tmpl w:val="72B03342"/>
+    <w:lvl w:ilvl="0" w:tplc="0409000F">
+      <w:start w:val="1"/>
+      <w:numFmt w:val="decimal"/>
+      <w:lvlText w:val="%1."/>
+      <w:lvlJc w:val="left"/>
+      <w:pPr>
+        <w:ind w:left="720" w:hanging="360"/>
+      </w:pPr>
+      <w:rPr>
+        <w:rFonts w:hint="default"/>
+      </w:rPr>
+    </w:lvl>
+    <w:lvl w:ilvl="1" w:tplc="04090019" w:tentative="1">
+      <w:start w:val="1"/>
+      <w:numFmt w:val="lowerLetter"/>
+      <w:lvlText w:val="%2."/>
+      <w:lvlJc w:val="left"/>
+      <w:pPr>
+        <w:ind w:left="1440" w:hanging="360"/>
+      </w:pPr>
+    </w:lvl>
+    <w:lvl w:ilvl="2" w:tplc="0409001B" w:tentative="1">
+      <w:start w:val="1"/>
+      <w:numFmt w:val="lowerRoman"/>
+      <w:lvlText w:val="%3."/>
+      <w:lvlJc w:val="right"/>
+      <w:pPr>
+        <w:ind w:left="2160" w:hanging="180"/>
+      </w:pPr>
+    </w:lvl>
+    <w:lvl w:ilvl="3" w:tplc="0409000F" w:tentative="1">
+      <w:start w:val="1"/>
+      <w:numFmt w:val="decimal"/>
+      <w:lvlText w:val="%4."/>
+      <w:lvlJc w:val="left"/>
+      <w:pPr>
+        <w:ind w:left="2880" w:hanging="360"/>
+      </w:pPr>
+    </w:lvl>
+    <w:lvl w:ilvl="4" w:tplc="04090019" w:tentative="1">
+      <w:start w:val="1"/>
+      <w:numFmt w:val="lowerLetter"/>
+      <w:lvlText w:val="%5."/>
+      <w:lvlJc w:val="left"/>
+      <w:pPr>
+        <w:ind w:left="3600" w:hanging="360"/>
+      </w:pPr>
+    </w:lvl>
+    <w:lvl w:ilvl="5" w:tplc="0409001B" w:tentative="1">
+      <w:start w:val="1"/>
+      <w:numFmt w:val="lowerRoman"/>
+      <w:lvlText w:val="%6."/>
+      <w:lvlJc w:val="right"/>
+      <w:pPr>
+        <w:ind w:left="4320" w:hanging="180"/>
+      </w:pPr>
+    </w:lvl>
+    <w:lvl w:ilvl="6" w:tplc="0409000F" w:tentative="1">
+      <w:start w:val="1"/>
+      <w:numFmt w:val="decimal"/>
+      <w:lvlText w:val="%7."/>
+      <w:lvlJc w:val="left"/>
+      <w:pPr>
+        <w:ind w:left="5040" w:hanging="360"/>
+      </w:pPr>
+    </w:lvl>
+    <w:lvl w:ilvl="7" w:tplc="04090019" w:tentative="1">
+      <w:start w:val="1"/>
+      <w:numFmt w:val="lowerLetter"/>
+      <w:lvlText w:val="%8."/>
+      <w:lvlJc w:val="left"/>
+      <w:pPr>
+        <w:ind w:left="5760" w:hanging="360"/>
+      </w:pPr>
+    </w:lvl>
+    <w:lvl w:ilvl="8" w:tplc="0409001B" w:tentative="1">
+      <w:start w:val="1"/>
+      <w:numFmt w:val="lowerRoman"/>
+      <w:lvlText w:val="%9."/>
+      <w:lvlJc w:val="right"/>
+      <w:pPr>
+        <w:ind w:left="6480" w:hanging="180"/>
+      </w:pPr>
+    </w:lvl>
+  </w:abstractNum>
+  <w:abstractNum w:abstractNumId="2" w15:restartNumberingAfterBreak="0">
     <w:nsid w:val="79877553"/>
     <w:multiLevelType w:val="hybridMultilevel"/>
     <w:tmpl w:val="2AA2EA38"/>
@@ -879,6 +1002,9 @@
     <w:abstractNumId w:val="0"/>
   </w:num>
   <w:num w:numId="2" w16cid:durableId="1990939911">
+    <w:abstractNumId w:val="2"/>
+  </w:num>
+  <w:num w:numId="3" w16cid:durableId="827208047">
     <w:abstractNumId w:val="1"/>
   </w:num>
 </w:numbering>

</xml_diff>